<commit_message>
Updated lite paper to correct a typo
</commit_message>
<xml_diff>
--- a/An Inflation-Resistant Stablecoin-backed Stablecoin.docx
+++ b/An Inflation-Resistant Stablecoin-backed Stablecoin.docx
@@ -116,7 +116,23 @@
         <w:ind w:left="-5" w:right="13"/>
       </w:pPr>
       <w:r>
-        <w:t xml:space="preserve">Bitcoin (BTC) has been proposed as alternative money. It’s been more than a decade, and a lot of startups have tried to make a currency out of BTC, but this hasn’t happened, and it appears it will never happen. Nowadays we look at the BTC network effects as an investment, a way to take advantage of its usefulness as a store of value, but not as a medium of exchange nor as a unit of account. BTC “monetary policy” is very simple: a hard-limited quantity. This has helped it gain value on its own, without reference to (or backing by) any pre-existing common medium of exchange. BTC is like a commodity you buy from an exchange. Its price is its monetary value. Setting aside the question of why it has value, that value is directly proportional to demand while inversely proportional to its supply. Its supply is fixed at 21 million BTC (or less, depending on how many units have been lost), therefore its price is determined by demand alone. Market demand for BTC fluctuates wildly, and this is why it is very volatile. </w:t>
+        <w:t xml:space="preserve">Bitcoin (BTC) has been </w:t>
+      </w:r>
+      <w:proofErr w:type="gramStart"/>
+      <w:r>
+        <w:t>proposed</w:t>
+      </w:r>
+      <w:proofErr w:type="gramEnd"/>
+      <w:r>
+        <w:t xml:space="preserve"> as alternative money. It’s been more than a decade, and a lot of startups have tried to make a currency out of BTC, but this hasn’t happened, and it appears it will never happen. Nowadays we look at the BTC network effects as an investment, a way to take advantage of its usefulness as a store of value, but not as a medium of exchange nor as a unit of </w:t>
+      </w:r>
+      <w:proofErr w:type="gramStart"/>
+      <w:r>
+        <w:t>account</w:t>
+      </w:r>
+      <w:proofErr w:type="gramEnd"/>
+      <w:r>
+        <w:t xml:space="preserve">. BTC “monetary policy” is very simple: a hard-limited quantity. This has helped it gain value on its own, without reference to (or backing by) any pre-existing common medium of exchange. BTC is like a commodity you buy from an exchange. Its price is its monetary value. Setting aside the question of why it has value, that value is directly proportional to demand while inversely proportional to its supply. Its supply is fixed at 21 million BTC (or less, depending on how many units have been lost), therefore its price is determined by demand alone. Market demand for BTC fluctuates wildly, and this is why it is very volatile. </w:t>
       </w:r>
     </w:p>
     <w:p>
@@ -132,23 +148,55 @@
         <w:ind w:left="-5" w:right="13"/>
       </w:pPr>
       <w:r>
-        <w:t xml:space="preserve">The problem with BTC is that it is volatile, with an ever-upward long-term trend. On the spend side, not too many people want to spend it because of its long-term upward trend. On the accept-side, not too many vendors want to accept BTC because of the risk it adds to the vendor's already risky business. A definite proof that, after more than a decade of use in crypto exchanges, BTC is still not being used as money is that BTC's daily trading volume divided by market cap (a good proxy for money velocity) remains among the lowest, all altcoins considered. </w:t>
-      </w:r>
-    </w:p>
-    <w:p>
-      <w:pPr>
-        <w:ind w:left="-5" w:right="13"/>
-      </w:pPr>
-      <w:r>
-        <w:t xml:space="preserve">Now imagine this: take all the technology and characteristics of BTC - the fact that it is weightless, frictionless, fungible - and introduce another token with these characteristics but without BTC's volatility, and you get something that can become an honest to goodness medium of exchange, i.e., money, that is superior to fiat money. This is what stablecoins are all about.  </w:t>
-      </w:r>
-    </w:p>
-    <w:p>
-      <w:pPr>
-        <w:ind w:left="-5" w:right="13"/>
-      </w:pPr>
-      <w:r>
-        <w:t xml:space="preserve">The downside is that fiat-backed stablecoins are centralized: each stablecoin is controlled by a single entity, its issuer. Stablecoins can also be censored because this is what compliance requires. However, these shortcomings can be fixed if the law allows. </w:t>
+        <w:t xml:space="preserve">The problem with BTC is that it is volatile, with an ever-upward long-term trend. On the spend side, not too many people want to spend it because of its long-term upward trend. On the </w:t>
+      </w:r>
+      <w:proofErr w:type="gramStart"/>
+      <w:r>
+        <w:t>accept-side</w:t>
+      </w:r>
+      <w:proofErr w:type="gramEnd"/>
+      <w:r>
+        <w:t xml:space="preserve">, not too many vendors want to accept BTC because of the risk it adds to the vendor's already risky business. A definite proof that, after more than a decade of use in crypto exchanges, BTC is still not being used as money is that BTC's daily trading volume divided by market cap (a good proxy for money velocity) remains among the lowest, all altcoins considered. </w:t>
+      </w:r>
+    </w:p>
+    <w:p>
+      <w:pPr>
+        <w:ind w:left="-5" w:right="13"/>
+      </w:pPr>
+      <w:r>
+        <w:t xml:space="preserve">Now imagine this: take all the technology and characteristics of BTC - the fact that it is weightless, frictionless, fungible - and introduce another token with these characteristics but without BTC's volatility, and you get something that can become an honest to goodness medium of exchange, i.e., money, that is superior to fiat money. This is what </w:t>
+      </w:r>
+      <w:proofErr w:type="gramStart"/>
+      <w:r>
+        <w:t>stablecoins</w:t>
+      </w:r>
+      <w:proofErr w:type="gramEnd"/>
+      <w:r>
+        <w:t xml:space="preserve"> are all about.  </w:t>
+      </w:r>
+    </w:p>
+    <w:p>
+      <w:pPr>
+        <w:ind w:left="-5" w:right="13"/>
+      </w:pPr>
+      <w:r>
+        <w:t xml:space="preserve">The downside is that fiat-backed </w:t>
+      </w:r>
+      <w:proofErr w:type="gramStart"/>
+      <w:r>
+        <w:t>stablecoins</w:t>
+      </w:r>
+      <w:proofErr w:type="gramEnd"/>
+      <w:r>
+        <w:t xml:space="preserve"> are centralized: each </w:t>
+      </w:r>
+      <w:proofErr w:type="gramStart"/>
+      <w:r>
+        <w:t>stablecoin</w:t>
+      </w:r>
+      <w:proofErr w:type="gramEnd"/>
+      <w:r>
+        <w:t xml:space="preserve"> is controlled by a single entity, its issuer. Stablecoins can also be censored because this is what compliance requires. However, these shortcomings can be fixed if the law allows. </w:t>
       </w:r>
     </w:p>
     <w:p>
@@ -172,15 +220,47 @@
         <w:ind w:left="-5" w:right="13"/>
       </w:pPr>
       <w:r>
-        <w:t xml:space="preserve">Just like paper money was backed by gold, the largest stablecoins today are backed by central bank money (fiat money). The promise behind these fiat-backed stablecoins is parity with fiat always (1 USDC will always be 1 USD, for example). What if the USD inflates? Fiat-backed stablecoins would inflate also because parity is the promise, and it would take a large amount of additional fiat backing (large amount of capital) to keep the value of a stablecoin with respect to its inflating backing. </w:t>
-      </w:r>
-    </w:p>
-    <w:p>
-      <w:pPr>
-        <w:ind w:left="-5" w:right="13"/>
-      </w:pPr>
-      <w:r>
-        <w:t xml:space="preserve">In the aggregate, if we consider that USD held by stablecoin issuers to be non-circulating USD and for simplicity's sake we assume that such stablecoin is backed by USD (i.e., no other asset backs the stablecoin), then the corresponding stablecoin (say USDC) increases its quantity in circulation by the same amount that USD is no longer in circulation. In other words, if Qu is the simple count of USD in circulation (M2 may be) and Qs is the simple count of USDC in circulation, then if USD = USDC in value always and there is no USD inflation, then K = Qu + Qs should be constant. Therefore, whatever amount q is taken off the market from Qu gets added to Qs, such that. </w:t>
+        <w:t xml:space="preserve">Just like paper money was backed by gold, the largest stablecoins today are backed by central bank money (fiat money). The promise behind these fiat-backed stablecoins is parity with fiat always (1 USDC will always be 1 USD, for example). What if the USD inflates? Fiat-backed </w:t>
+      </w:r>
+      <w:proofErr w:type="gramStart"/>
+      <w:r>
+        <w:t>stablecoins</w:t>
+      </w:r>
+      <w:proofErr w:type="gramEnd"/>
+      <w:r>
+        <w:t xml:space="preserve"> would inflate also because parity is the promise, and it would take a large amount of additional fiat backing (large amount of capital) to keep the value of a </w:t>
+      </w:r>
+      <w:proofErr w:type="gramStart"/>
+      <w:r>
+        <w:t>stablecoin</w:t>
+      </w:r>
+      <w:proofErr w:type="gramEnd"/>
+      <w:r>
+        <w:t xml:space="preserve"> with respect to its inflating backing. </w:t>
+      </w:r>
+    </w:p>
+    <w:p>
+      <w:pPr>
+        <w:ind w:left="-5" w:right="13"/>
+      </w:pPr>
+      <w:r>
+        <w:t xml:space="preserve">In the aggregate, if we consider that USD held by stablecoin issuers to be non-circulating USD and for simplicity's sake we assume that such stablecoin is backed by USD (i.e., no other asset backs the stablecoin), then the corresponding stablecoin (say USDC) increases its quantity in circulation by the same amount that USD is no longer in circulation. In other words, if Qu is the simple count of USD in circulation (M2 may be) and Qs is the simple count of USDC in circulation, then if USD = USDC </w:t>
+      </w:r>
+      <w:proofErr w:type="gramStart"/>
+      <w:r>
+        <w:t>in</w:t>
+      </w:r>
+      <w:proofErr w:type="gramEnd"/>
+      <w:r>
+        <w:t xml:space="preserve"> </w:t>
+      </w:r>
+      <w:proofErr w:type="gramStart"/>
+      <w:r>
+        <w:t>value always</w:t>
+      </w:r>
+      <w:proofErr w:type="gramEnd"/>
+      <w:r>
+        <w:t xml:space="preserve"> and there is no USD inflation, then K = Qu + Qs should be constant. Therefore, whatever amount q is taken off the market from Qu gets added to Qs, such that. </w:t>
       </w:r>
     </w:p>
     <w:p>
@@ -195,7 +275,77 @@
         <w:rPr>
           <w:lang w:val="fr-FR"/>
         </w:rPr>
-        <w:t xml:space="preserve">K = Qu = (Qu - q) + Qs = Qu' + Qs </w:t>
+        <w:t xml:space="preserve">K = </w:t>
+      </w:r>
+      <w:proofErr w:type="spellStart"/>
+      <w:r>
+        <w:rPr>
+          <w:lang w:val="fr-FR"/>
+        </w:rPr>
+        <w:t>Qu</w:t>
+      </w:r>
+      <w:proofErr w:type="spellEnd"/>
+      <w:r>
+        <w:rPr>
+          <w:lang w:val="fr-FR"/>
+        </w:rPr>
+        <w:t xml:space="preserve"> = (</w:t>
+      </w:r>
+      <w:proofErr w:type="spellStart"/>
+      <w:r>
+        <w:rPr>
+          <w:lang w:val="fr-FR"/>
+        </w:rPr>
+        <w:t>Qu</w:t>
+      </w:r>
+      <w:proofErr w:type="spellEnd"/>
+      <w:r>
+        <w:rPr>
+          <w:lang w:val="fr-FR"/>
+        </w:rPr>
+        <w:t xml:space="preserve"> - q) + </w:t>
+      </w:r>
+      <w:proofErr w:type="spellStart"/>
+      <w:r>
+        <w:rPr>
+          <w:lang w:val="fr-FR"/>
+        </w:rPr>
+        <w:t>Qs</w:t>
+      </w:r>
+      <w:proofErr w:type="spellEnd"/>
+      <w:r>
+        <w:rPr>
+          <w:lang w:val="fr-FR"/>
+        </w:rPr>
+        <w:t xml:space="preserve"> = </w:t>
+      </w:r>
+      <w:proofErr w:type="gramStart"/>
+      <w:r>
+        <w:rPr>
+          <w:lang w:val="fr-FR"/>
+        </w:rPr>
+        <w:t>Qu' +</w:t>
+      </w:r>
+      <w:proofErr w:type="gramEnd"/>
+      <w:r>
+        <w:rPr>
+          <w:lang w:val="fr-FR"/>
+        </w:rPr>
+        <w:t xml:space="preserve"> </w:t>
+      </w:r>
+      <w:proofErr w:type="spellStart"/>
+      <w:r>
+        <w:rPr>
+          <w:lang w:val="fr-FR"/>
+        </w:rPr>
+        <w:t>Qs</w:t>
+      </w:r>
+      <w:proofErr w:type="spellEnd"/>
+      <w:r>
+        <w:rPr>
+          <w:lang w:val="fr-FR"/>
+        </w:rPr>
+        <w:t xml:space="preserve"> </w:t>
       </w:r>
     </w:p>
     <w:p>
@@ -292,15 +442,31 @@
       </w:pPr>
       <w:r>
         <w:lastRenderedPageBreak/>
-        <w:t xml:space="preserve">Again, the whole point here is that, as long as every USDC is backed by a USD, the USDC stablecoin cannot cause inflation of USD. Only d (USD increase in quantity) can cause inflation. </w:t>
-      </w:r>
-    </w:p>
-    <w:p>
-      <w:pPr>
-        <w:ind w:left="-5" w:right="13"/>
-      </w:pPr>
-      <w:r>
-        <w:t xml:space="preserve">Another way to look at the situation is that, if we imagine two economies, Qu' and Qs, the USD economy decreases in size by exactly the same amount (q) as the amount by which Qs increases. As Qs increases, the size of the economy in which it circulates increases also. </w:t>
+        <w:t xml:space="preserve">Again, the whole point here is that, </w:t>
+      </w:r>
+      <w:proofErr w:type="gramStart"/>
+      <w:r>
+        <w:t>as long as</w:t>
+      </w:r>
+      <w:proofErr w:type="gramEnd"/>
+      <w:r>
+        <w:t xml:space="preserve"> every USDC is backed by a USD, the USDC stablecoin cannot cause inflation of USD. Only d (USD increase in quantity) can cause inflation. </w:t>
+      </w:r>
+    </w:p>
+    <w:p>
+      <w:pPr>
+        <w:ind w:left="-5" w:right="13"/>
+      </w:pPr>
+      <w:r>
+        <w:t xml:space="preserve">Another way to look at the situation is that, if we imagine two economies, Qu' and Qs, the USD economy decreases in size by </w:t>
+      </w:r>
+      <w:proofErr w:type="gramStart"/>
+      <w:r>
+        <w:t>exactly the same</w:t>
+      </w:r>
+      <w:proofErr w:type="gramEnd"/>
+      <w:r>
+        <w:t xml:space="preserve"> amount (q) as the amount by which Qs increases. As Qs increases, the size of the economy in which it circulates increases also. </w:t>
       </w:r>
     </w:p>
     <w:p>
@@ -316,7 +482,15 @@
         <w:ind w:left="-5" w:right="13"/>
       </w:pPr>
       <w:r>
-        <w:t xml:space="preserve">However, if USD inflation is high (d consistently higher than increase in size of economy), it should still be easy for Circle to keep 1 USD = 1 USDC during issuance and redemption, as promised, and USDC would therefore inflate with USD. </w:t>
+        <w:t>However, if USD inflation is high (</w:t>
+      </w:r>
+      <w:proofErr w:type="gramStart"/>
+      <w:r>
+        <w:t>d consistently higher</w:t>
+      </w:r>
+      <w:proofErr w:type="gramEnd"/>
+      <w:r>
+        <w:t xml:space="preserve"> than increase in size of economy), it should still be easy for Circle to keep 1 USD = 1 USDC during issuance and redemption, as promised, and USDC would therefore inflate with USD. </w:t>
       </w:r>
     </w:p>
     <w:p>
@@ -339,15 +513,63 @@
         <w:ind w:left="-5" w:right="13"/>
       </w:pPr>
       <w:r>
-        <w:t xml:space="preserve">Can we have a stablecoin that is inflation-resistant? Yes and this lite paper is about setting up an inflation-resistant stablecoin. The idea is very simple: make both issuance and redemption prices under absolute control of a smart contract and then calculate issuance price independently of redemption price. Issuance price can be greater than redemption price during times when fiat-backing is inflating. It is only when the fiat-backing is deflating (appreciating in value) that issuance price can be lower than redemption price. Issuance price can be determined by fiat inflation; however, redemption price is always equal to total fiat-backing divided by total amount of stablecoin in circulation. In other words, redemption price is always determined by total backing such that, even if all stablecoin holders redeemed, everyone can get back the equivalent amount of inflated fiat without causing a run. </w:t>
-      </w:r>
-    </w:p>
-    <w:p>
-      <w:pPr>
-        <w:ind w:left="-5" w:right="13"/>
-      </w:pPr>
-      <w:r>
-        <w:t xml:space="preserve">Issuance price Pm is higher than redemption price Pr in an amount proportional to runaway fiat inflation. The price difference does not accrue to issuer profit, however; rather, it accrues to the backing alone. As the total backing amount q increases more than total stablecoin in circulation Qs such that q &gt; Qs, so does redemption price increase because redemption price is simply equal to total backing divided by inflation-resistant stablecoins in circulation. That is, </w:t>
+        <w:t xml:space="preserve">Can we have a </w:t>
+      </w:r>
+      <w:proofErr w:type="gramStart"/>
+      <w:r>
+        <w:t>stablecoin</w:t>
+      </w:r>
+      <w:proofErr w:type="gramEnd"/>
+      <w:r>
+        <w:t xml:space="preserve"> that is inflation-resistant? </w:t>
+      </w:r>
+      <w:proofErr w:type="gramStart"/>
+      <w:r>
+        <w:t>Yes</w:t>
+      </w:r>
+      <w:proofErr w:type="gramEnd"/>
+      <w:r>
+        <w:t xml:space="preserve"> and this lite paper is about setting up an inflation-resistant </w:t>
+      </w:r>
+      <w:proofErr w:type="gramStart"/>
+      <w:r>
+        <w:t>stablecoin</w:t>
+      </w:r>
+      <w:proofErr w:type="gramEnd"/>
+      <w:r>
+        <w:t xml:space="preserve">. The idea is very simple: make both issuance and redemption prices under absolute control of a smart contract and then calculate issuance price independently of redemption price. Issuance price can be greater than redemption price during times when fiat-backing is inflating. It is only when the fiat-backing is deflating (appreciating in value) that issuance price can be lower than redemption price. Issuance price can be determined by fiat inflation; however, redemption price is always equal to total fiat-backing divided by total amount of stablecoin in circulation. In other words, redemption price is always determined by total backing such that, even if all </w:t>
+      </w:r>
+      <w:proofErr w:type="gramStart"/>
+      <w:r>
+        <w:t>stablecoin</w:t>
+      </w:r>
+      <w:proofErr w:type="gramEnd"/>
+      <w:r>
+        <w:t xml:space="preserve"> holders redeemed, everyone can get back the equivalent amount of inflated fiat without causing a run. </w:t>
+      </w:r>
+    </w:p>
+    <w:p>
+      <w:pPr>
+        <w:ind w:left="-5" w:right="13"/>
+      </w:pPr>
+      <w:r>
+        <w:t xml:space="preserve">Issuance price Pm is higher than redemption price Pr in an amount proportional to runaway fiat inflation. The price difference does not accrue to issuer profit, however; rather, it accrues to the backing alone. As the total backing amount q increases more than total </w:t>
+      </w:r>
+      <w:proofErr w:type="gramStart"/>
+      <w:r>
+        <w:t>stablecoin</w:t>
+      </w:r>
+      <w:proofErr w:type="gramEnd"/>
+      <w:r>
+        <w:t xml:space="preserve"> in circulation Qs such that q &gt; Qs, so does redemption price increase because redemption price is simply equal to total backing divided by inflation-resistant </w:t>
+      </w:r>
+      <w:proofErr w:type="gramStart"/>
+      <w:r>
+        <w:t>stablecoins</w:t>
+      </w:r>
+      <w:proofErr w:type="gramEnd"/>
+      <w:r>
+        <w:t xml:space="preserve"> in circulation. That is, </w:t>
       </w:r>
     </w:p>
     <w:p>
@@ -371,15 +593,47 @@
         <w:ind w:left="-5" w:right="13"/>
       </w:pPr>
       <w:r>
-        <w:t xml:space="preserve">It may seem trivial, but the reason IRMA is named differently from other, USD backed stablecoins (which both incorporate "USD" in their symbols), is that, if USD inflates, it would be best for a new stablecoin not to be associated with USD. The non-USD derived symbol "IRMA" is an insurance against USD inflation. If IRMA inflates with USD, however, the symbol wouldn't mean anything. Clearly, we don't </w:t>
-      </w:r>
-    </w:p>
-    <w:p>
-      <w:pPr>
-        <w:ind w:left="-5" w:right="13"/>
-      </w:pPr>
-      <w:r>
-        <w:t xml:space="preserve">want IRMA to inflate with USD (if and when it does). Let's now describe a game-theoretic system that can ensure this. </w:t>
+        <w:t xml:space="preserve">It may seem trivial, but the reason IRMA is named differently from other, USD backed </w:t>
+      </w:r>
+      <w:proofErr w:type="gramStart"/>
+      <w:r>
+        <w:t>stablecoins</w:t>
+      </w:r>
+      <w:proofErr w:type="gramEnd"/>
+      <w:r>
+        <w:t xml:space="preserve"> (which both incorporate "USD" in their symbols), is that, if USD inflates, it would be best for a new </w:t>
+      </w:r>
+      <w:proofErr w:type="gramStart"/>
+      <w:r>
+        <w:t>stablecoin</w:t>
+      </w:r>
+      <w:proofErr w:type="gramEnd"/>
+      <w:r>
+        <w:t xml:space="preserve"> not to be associated with USD. The non-USD derived symbol "IRMA" is an insurance against USD inflation. If IRMA inflates with USD, however, the symbol wouldn't mean anything. Clearly, we don't </w:t>
+      </w:r>
+    </w:p>
+    <w:p>
+      <w:pPr>
+        <w:ind w:left="-5" w:right="13"/>
+      </w:pPr>
+      <w:r>
+        <w:t>want IRMA to inflate with USD (</w:t>
+      </w:r>
+      <w:proofErr w:type="gramStart"/>
+      <w:r>
+        <w:t>if and when</w:t>
+      </w:r>
+      <w:proofErr w:type="gramEnd"/>
+      <w:r>
+        <w:t xml:space="preserve"> it does). Let's now describe a game-</w:t>
+      </w:r>
+      <w:proofErr w:type="gramStart"/>
+      <w:r>
+        <w:t>theoretic</w:t>
+      </w:r>
+      <w:proofErr w:type="gramEnd"/>
+      <w:r>
+        <w:t xml:space="preserve"> system that can ensure this. </w:t>
       </w:r>
     </w:p>
     <w:p>
@@ -403,7 +657,15 @@
         <w:ind w:left="-5" w:right="13"/>
       </w:pPr>
       <w:r>
-        <w:t xml:space="preserve">There is wisdom in TradFi that we should not ignore. Some of these bits of wisdom, like that zero inflation is not the ideal, has more than a century of human experience behind it. Here's one view: </w:t>
+        <w:t xml:space="preserve">There is wisdom in </w:t>
+      </w:r>
+      <w:proofErr w:type="spellStart"/>
+      <w:r>
+        <w:t>TradFi</w:t>
+      </w:r>
+      <w:proofErr w:type="spellEnd"/>
+      <w:r>
+        <w:t xml:space="preserve"> that we should not ignore. Some of these bits of wisdom, like that zero inflation is not the ideal, has more than a century of human experience behind it. Here's one view: </w:t>
       </w:r>
       <w:hyperlink r:id="rId5">
         <w:r>
@@ -433,15 +695,39 @@
         <w:ind w:left="-5" w:right="13"/>
       </w:pPr>
       <w:r>
-        <w:t xml:space="preserve">Keep the price on par with fiat (USD) if inflation is within 2%, but diverge (or "lose the peg") if USD inflation goes beyond 2%. This keeps the inflation-resistance mechanism simple.  </w:t>
-      </w:r>
-    </w:p>
-    <w:p>
-      <w:pPr>
-        <w:ind w:left="-5" w:right="13"/>
-      </w:pPr>
-      <w:r>
-        <w:t xml:space="preserve">Note that there will be a time delay from the onset of above-2% inflation until IRMA catches up and increases its USD backing. This time delay will depend on the level of user participation in the arbitrage . This period of adjustment allows participants to make a profit and also allows IRMA backing to increase such that q &gt; Qs. </w:t>
+        <w:t xml:space="preserve">Keep the price on par with fiat (USD) if inflation is within </w:t>
+      </w:r>
+      <w:proofErr w:type="gramStart"/>
+      <w:r>
+        <w:t>2%, but</w:t>
+      </w:r>
+      <w:proofErr w:type="gramEnd"/>
+      <w:r>
+        <w:t xml:space="preserve"> diverge (or "lose the peg") if USD inflation goes beyond 2%. This keeps the inflation-resistance mechanism simple.  </w:t>
+      </w:r>
+    </w:p>
+    <w:p>
+      <w:pPr>
+        <w:ind w:left="-5" w:right="13"/>
+      </w:pPr>
+      <w:r>
+        <w:t xml:space="preserve">Note that there will be a time delay from the onset of above-2% inflation until IRMA catches up and increases its USD backing. This time delay will depend on the level of user participation in the </w:t>
+      </w:r>
+      <w:proofErr w:type="gramStart"/>
+      <w:r>
+        <w:t>arbitrage .</w:t>
+      </w:r>
+      <w:proofErr w:type="gramEnd"/>
+      <w:r>
+        <w:t xml:space="preserve"> This period of adjustment allows participants to make a profit </w:t>
+      </w:r>
+      <w:proofErr w:type="gramStart"/>
+      <w:r>
+        <w:t>and also</w:t>
+      </w:r>
+      <w:proofErr w:type="gramEnd"/>
+      <w:r>
+        <w:t xml:space="preserve"> allows IRMA backing to increase such that q &gt; Qs. </w:t>
       </w:r>
     </w:p>
     <w:p>
@@ -473,7 +759,23 @@
         <w:ind w:left="-5" w:right="13"/>
       </w:pPr>
       <w:r>
-        <w:t xml:space="preserve">The price regulator that sets Pm and Pr will use another, pre-existing Concentrated Liquidity Automated Market Maker (CLAMM) or a complex order-book DEX. We have looked at Dexlab:  </w:t>
+        <w:t xml:space="preserve">The price regulator that sets Pm and Pr will use </w:t>
+      </w:r>
+      <w:proofErr w:type="gramStart"/>
+      <w:r>
+        <w:t>another,</w:t>
+      </w:r>
+      <w:proofErr w:type="gramEnd"/>
+      <w:r>
+        <w:t xml:space="preserve"> pre-existing Concentrated Liquidity Automated Market Maker (CLAMM) or a complex order-book DEX. We have looked at </w:t>
+      </w:r>
+      <w:proofErr w:type="spellStart"/>
+      <w:r>
+        <w:t>Dexlab</w:t>
+      </w:r>
+      <w:proofErr w:type="spellEnd"/>
+      <w:r>
+        <w:t xml:space="preserve">:  </w:t>
       </w:r>
     </w:p>
     <w:p>
@@ -487,7 +789,23 @@
             <w:color w:val="0000FF"/>
             <w:u w:val="single" w:color="0000FF"/>
           </w:rPr>
-          <w:t>OpenBook | Dexlab - OpenBook Explorer</w:t>
+          <w:t xml:space="preserve">OpenBook | </w:t>
+        </w:r>
+        <w:proofErr w:type="spellStart"/>
+        <w:r>
+          <w:rPr>
+            <w:color w:val="0000FF"/>
+            <w:u w:val="single" w:color="0000FF"/>
+          </w:rPr>
+          <w:t>Dexlab</w:t>
+        </w:r>
+        <w:proofErr w:type="spellEnd"/>
+        <w:r>
+          <w:rPr>
+            <w:color w:val="0000FF"/>
+            <w:u w:val="single" w:color="0000FF"/>
+          </w:rPr>
+          <w:t xml:space="preserve"> - OpenBook Explorer</w:t>
         </w:r>
       </w:hyperlink>
       <w:hyperlink r:id="rId8">
@@ -501,16 +819,46 @@
         <w:spacing w:after="0"/>
         <w:ind w:left="-5" w:right="13"/>
       </w:pPr>
-      <w:r>
-        <w:t xml:space="preserve">Dexlab is based on OpenBook V2: </w:t>
+      <w:proofErr w:type="spellStart"/>
+      <w:r>
+        <w:t>Dexlab</w:t>
+      </w:r>
+      <w:proofErr w:type="spellEnd"/>
+      <w:r>
+        <w:t xml:space="preserve"> is based on OpenBook V2: </w:t>
       </w:r>
       <w:hyperlink r:id="rId9">
+        <w:proofErr w:type="spellStart"/>
         <w:r>
           <w:rPr>
             <w:color w:val="0000FF"/>
             <w:u w:val="single" w:color="0000FF"/>
           </w:rPr>
-          <w:t>openbook-dex/openbook-v2: openbook-v2 monorepo, contains</w:t>
+          <w:t>openbook-dex</w:t>
+        </w:r>
+        <w:proofErr w:type="spellEnd"/>
+        <w:r>
+          <w:rPr>
+            <w:color w:val="0000FF"/>
+            <w:u w:val="single" w:color="0000FF"/>
+          </w:rPr>
+          <w:t xml:space="preserve">/openbook-v2: openbook-v2 </w:t>
+        </w:r>
+        <w:proofErr w:type="spellStart"/>
+        <w:r>
+          <w:rPr>
+            <w:color w:val="0000FF"/>
+            <w:u w:val="single" w:color="0000FF"/>
+          </w:rPr>
+          <w:t>monorepo</w:t>
+        </w:r>
+        <w:proofErr w:type="spellEnd"/>
+        <w:r>
+          <w:rPr>
+            <w:color w:val="0000FF"/>
+            <w:u w:val="single" w:color="0000FF"/>
+          </w:rPr>
+          <w:t>, contains</w:t>
         </w:r>
       </w:hyperlink>
       <w:hyperlink r:id="rId10">
@@ -522,12 +870,37 @@
         </w:r>
       </w:hyperlink>
       <w:hyperlink r:id="rId11">
+        <w:proofErr w:type="spellStart"/>
         <w:r>
           <w:rPr>
             <w:color w:val="0000FF"/>
             <w:u w:val="single" w:color="0000FF"/>
           </w:rPr>
-          <w:t>solana program and ts client (github.com)</w:t>
+          <w:t>solana</w:t>
+        </w:r>
+        <w:proofErr w:type="spellEnd"/>
+        <w:r>
+          <w:rPr>
+            <w:color w:val="0000FF"/>
+            <w:u w:val="single" w:color="0000FF"/>
+          </w:rPr>
+          <w:t xml:space="preserve"> program and </w:t>
+        </w:r>
+        <w:proofErr w:type="spellStart"/>
+        <w:r>
+          <w:rPr>
+            <w:color w:val="0000FF"/>
+            <w:u w:val="single" w:color="0000FF"/>
+          </w:rPr>
+          <w:t>ts</w:t>
+        </w:r>
+        <w:proofErr w:type="spellEnd"/>
+        <w:r>
+          <w:rPr>
+            <w:color w:val="0000FF"/>
+            <w:u w:val="single" w:color="0000FF"/>
+          </w:rPr>
+          <w:t xml:space="preserve"> client (github.com)</w:t>
         </w:r>
       </w:hyperlink>
       <w:hyperlink r:id="rId12">
@@ -570,7 +943,23 @@
             <w:color w:val="0000FF"/>
             <w:u w:val="single" w:color="0000FF"/>
           </w:rPr>
-          <w:t>OpenBook | Dexlab - OpenBook Explorer</w:t>
+          <w:t xml:space="preserve">OpenBook | </w:t>
+        </w:r>
+        <w:proofErr w:type="spellStart"/>
+        <w:r>
+          <w:rPr>
+            <w:color w:val="0000FF"/>
+            <w:u w:val="single" w:color="0000FF"/>
+          </w:rPr>
+          <w:t>Dexlab</w:t>
+        </w:r>
+        <w:proofErr w:type="spellEnd"/>
+        <w:r>
+          <w:rPr>
+            <w:color w:val="0000FF"/>
+            <w:u w:val="single" w:color="0000FF"/>
+          </w:rPr>
+          <w:t xml:space="preserve"> - OpenBook Explorer</w:t>
         </w:r>
       </w:hyperlink>
       <w:hyperlink r:id="rId16">
@@ -587,7 +976,23 @@
         <w:t xml:space="preserve">We decided to interface directly with OpenBook V2 because it has an extensive pre-existing ecosystem of developers and front-end businesses. Plus, it has a large community in which technical support is available. </w:t>
       </w:r>
       <w:r>
-        <w:t>NOTE: Since the start of the Solana CypherPunk Hackathon by Colosseum in October, 2025, we have since switched to another DEX, the Meteora-DLMM (see https://meteora.ag).</w:t>
+        <w:t xml:space="preserve">NOTE: Since the start of the Solana </w:t>
+      </w:r>
+      <w:proofErr w:type="spellStart"/>
+      <w:r>
+        <w:t>CypherPunk</w:t>
+      </w:r>
+      <w:proofErr w:type="spellEnd"/>
+      <w:r>
+        <w:t xml:space="preserve"> Hackathon by Colosseum in </w:t>
+      </w:r>
+      <w:proofErr w:type="gramStart"/>
+      <w:r>
+        <w:t>October,</w:t>
+      </w:r>
+      <w:proofErr w:type="gramEnd"/>
+      <w:r>
+        <w:t xml:space="preserve"> 2025, we have since switched to another DEX, the Meteora-DLMM (see https://meteora.ag).</w:t>
       </w:r>
     </w:p>
     <w:p>
@@ -638,7 +1043,15 @@
         <w:ind w:left="-5" w:right="13"/>
       </w:pPr>
       <w:r>
-        <w:t xml:space="preserve">We are going to use a very simple mechanism to prevent IRMA from inflating with USD (and with USDC, its direct backing). At all times, when USD is inflating normally (2% or less), the IRMA issuance price Pm with respect to USDC is slightly higher than our redemption price Pr, by 0.01 USDC. There is not much room for arbitrageurs to make money, except for very large deals. </w:t>
+        <w:t xml:space="preserve">We are going to use a very simple mechanism to prevent IRMA from inflating with USD (and with USDC, its direct backing). At all times, when USD is inflating normally (2% or less), the IRMA </w:t>
+      </w:r>
+      <w:proofErr w:type="gramStart"/>
+      <w:r>
+        <w:t>issuance price</w:t>
+      </w:r>
+      <w:proofErr w:type="gramEnd"/>
+      <w:r>
+        <w:t xml:space="preserve"> Pm with respect to USDC is slightly higher than our redemption price Pr, by 0.01 USDC. There is not much room for arbitrageurs to make money, except for very large deals. </w:t>
       </w:r>
     </w:p>
     <w:p>
@@ -647,7 +1060,23 @@
         <w:ind w:left="-5" w:right="13"/>
       </w:pPr>
       <w:r>
-        <w:t xml:space="preserve">To increase USD backing when USD is inflating above the normal 2%, the price auto-regulator will increase the minting price Pm of IRMA. The increase should be proportional to the increase in USD CPI as broadcast by an oracle. For this we need a reliable USD inflation oracle (see Balaji's challenge on this and Trueflation’s response). This would simultaneously reduce the demand for IRMA, especially because the redemption rate will not be raised similarly. This presents an opportunity to current IRMA holders and arbitrageurs. Current IRMA holders profit by offering IRMA at a lower price than the official issuance price; while arbitrageurs can buy IRMA higher than redemption price and sell IRMA at a lower price than issuance price and still make a profit. Participants can provide liquidity at these prices between Pr and Pm: </w:t>
+        <w:t xml:space="preserve">To increase USD backing when USD is inflating above the normal 2%, the price auto-regulator will increase the minting price Pm of IRMA. The increase should be proportional to the increase in USD CPI as broadcast by an oracle. For this we need a reliable USD inflation oracle (see Balaji's challenge on this and </w:t>
+      </w:r>
+      <w:proofErr w:type="spellStart"/>
+      <w:r>
+        <w:t>Trueflation’s</w:t>
+      </w:r>
+      <w:proofErr w:type="spellEnd"/>
+      <w:r>
+        <w:t xml:space="preserve"> response). This would simultaneously reduce the demand for IRMA, especially because the redemption rate will not be raised similarly. This presents an opportunity to current IRMA holders and arbitrageurs. </w:t>
+      </w:r>
+      <w:proofErr w:type="gramStart"/>
+      <w:r>
+        <w:t>Current</w:t>
+      </w:r>
+      <w:proofErr w:type="gramEnd"/>
+      <w:r>
+        <w:t xml:space="preserve"> IRMA holders profit by offering IRMA at a lower price than the official issuance price; while arbitrageurs can buy IRMA higher than redemption price and sell IRMA at a lower price than issuance price and still make a profit. Participants can provide liquidity at these prices between Pr and Pm: </w:t>
       </w:r>
     </w:p>
     <w:p>
@@ -736,7 +1165,15 @@
         <w:ind w:right="126" w:hanging="360"/>
       </w:pPr>
       <w:r>
-        <w:t>If arbitrageur currently holds IRMA and wants to keep IRMA, she sells and then buys back.</w:t>
+        <w:t xml:space="preserve">If arbitrageur currently holds IRMA and wants to keep IRMA, she sells and then </w:t>
+      </w:r>
+      <w:proofErr w:type="gramStart"/>
+      <w:r>
+        <w:t>buys</w:t>
+      </w:r>
+      <w:proofErr w:type="gramEnd"/>
+      <w:r>
+        <w:t xml:space="preserve"> back.</w:t>
       </w:r>
     </w:p>
     <w:p>
@@ -786,15 +1223,47 @@
         <w:ind w:left="-5" w:right="13"/>
       </w:pPr>
       <w:r>
-        <w:t xml:space="preserve">Nobody wants to hold an inflating currency, and by establishing that IRMA cannot go down in value along with the backing, we expect there to be increased demand even when the Issuance Price is increased. What better way to get rid of inflating USD than use it to buy USDC, and then use that USDC to buy IRMA. People can also buy BTC, but that is much riskier. </w:t>
-      </w:r>
-    </w:p>
-    <w:p>
-      <w:pPr>
-        <w:ind w:left="-5" w:right="13"/>
-      </w:pPr>
-      <w:r>
-        <w:t xml:space="preserve">The redemption price can be adjusted by the auto-regulating smart contract such that 1 IRMA = (q / Qs) USDC which is absolutely safe because, even if all of Qs IRMA is redeemed, there is enough USDC backing q, showing that there is no possibility for a run even at a higher redemption rate. As q continues to increase above Qs, the redemption price can increase also, until it approaches the Issuance Price. </w:t>
+        <w:t xml:space="preserve">Nobody wants to hold an inflating currency, and by establishing that IRMA cannot go down in value along with the backing, we expect there to be increased demand even when the Issuance Price is increased. What better way to get rid of inflating USD than use it to buy </w:t>
+      </w:r>
+      <w:proofErr w:type="gramStart"/>
+      <w:r>
+        <w:t>USDC, and</w:t>
+      </w:r>
+      <w:proofErr w:type="gramEnd"/>
+      <w:r>
+        <w:t xml:space="preserve"> then use that USDC to buy IRMA. People can also buy BTC, but that is much riskier. </w:t>
+      </w:r>
+    </w:p>
+    <w:p>
+      <w:pPr>
+        <w:ind w:left="-5" w:right="13"/>
+      </w:pPr>
+      <w:r>
+        <w:t xml:space="preserve">The redemption price can be adjusted by the auto-regulating smart contract such that 1 IRMA = (q / Qs) USDC which is </w:t>
+      </w:r>
+      <w:proofErr w:type="gramStart"/>
+      <w:r>
+        <w:t>absolutely safe</w:t>
+      </w:r>
+      <w:proofErr w:type="gramEnd"/>
+      <w:r>
+        <w:t xml:space="preserve"> because, even if </w:t>
+      </w:r>
+      <w:proofErr w:type="gramStart"/>
+      <w:r>
+        <w:t>all of</w:t>
+      </w:r>
+      <w:proofErr w:type="gramEnd"/>
+      <w:r>
+        <w:t xml:space="preserve"> </w:t>
+      </w:r>
+      <w:proofErr w:type="gramStart"/>
+      <w:r>
+        <w:t>Qs</w:t>
+      </w:r>
+      <w:proofErr w:type="gramEnd"/>
+      <w:r>
+        <w:t xml:space="preserve"> IRMA is redeemed, there is enough USDC backing q, showing that there is no possibility for a run even at a higher redemption rate. As q continues to increase above Qs, the redemption price can increase also, until it approaches the Issuance Price. </w:t>
       </w:r>
     </w:p>
     <w:p>
@@ -979,7 +1448,31 @@
         <w:ind w:left="-5" w:right="13"/>
       </w:pPr>
       <w:r>
-        <w:t xml:space="preserve">Initially, total IRMA in circulation is zero to very low. There is therefore practically no redemption that can occur. We, the issuers of IRMA, are going to deposit IRMA into a one-sided liquidity pool in OpenBook V2 at a fixed sell price and fixed buy back price. This allows anybody to exchange USDC for IRMA and maybe deposit IRMA (or USDC) as arbitrageurs, in order to earn more IRMA or more USDC. </w:t>
+        <w:t xml:space="preserve">Initially, total IRMA in circulation </w:t>
+      </w:r>
+      <w:proofErr w:type="gramStart"/>
+      <w:r>
+        <w:t>is</w:t>
+      </w:r>
+      <w:proofErr w:type="gramEnd"/>
+      <w:r>
+        <w:t xml:space="preserve"> zero to very low. There is therefore practically no redemption that can occur. We, the </w:t>
+      </w:r>
+      <w:proofErr w:type="gramStart"/>
+      <w:r>
+        <w:t>issuers of IRMA</w:t>
+      </w:r>
+      <w:proofErr w:type="gramEnd"/>
+      <w:r>
+        <w:t xml:space="preserve">, are going to deposit IRMA into a one-sided liquidity pool in OpenBook V2 at a fixed sell price and fixed buy back price. This allows anybody to exchange USDC for IRMA and maybe deposit IRMA (or USDC) as arbitrageurs, </w:t>
+      </w:r>
+      <w:proofErr w:type="gramStart"/>
+      <w:r>
+        <w:t>in order to</w:t>
+      </w:r>
+      <w:proofErr w:type="gramEnd"/>
+      <w:r>
+        <w:t xml:space="preserve"> earn more IRMA or more USDC. </w:t>
       </w:r>
     </w:p>
     <w:p>
@@ -987,9 +1480,11 @@
         <w:pStyle w:val="Heading1"/>
         <w:ind w:left="-4"/>
       </w:pPr>
+      <w:proofErr w:type="gramStart"/>
       <w:r>
         <w:t>Arbitrage</w:t>
       </w:r>
+      <w:proofErr w:type="gramEnd"/>
       <w:r>
         <w:rPr>
           <w:b w:val="0"/>
@@ -1002,7 +1497,15 @@
         <w:ind w:left="-5" w:right="13"/>
       </w:pPr>
       <w:r>
-        <w:t xml:space="preserve">To prevent arbitrageurs from taking away some of the incoming USDC backing, We can increment Pm only when Pr reaches 90% of Pm.  </w:t>
+        <w:t xml:space="preserve">To prevent arbitrageurs from taking away some of the incoming USDC backing, </w:t>
+      </w:r>
+      <w:proofErr w:type="gramStart"/>
+      <w:r>
+        <w:t>We</w:t>
+      </w:r>
+      <w:proofErr w:type="gramEnd"/>
+      <w:r>
+        <w:t xml:space="preserve"> can increment Pm only when Pr reaches 90% of Pm.  </w:t>
       </w:r>
     </w:p>
     <w:p>
@@ -1018,7 +1521,15 @@
         <w:ind w:left="-5" w:right="13"/>
       </w:pPr>
       <w:r>
-        <w:t xml:space="preserve">NO, we don't have to slowly increase Pm. Let the arbitrageurs make money. At least they would help increase market cap, which can only increase trust in IRMA. This would slow down the accumulation of backing and increase the time it takes for Pr to catch up with Pm, but that's fine. The important thing is that people would know for sure that the difference between Pm and Pr accrue to the benefit of the IRMA ecosystem. Having whale arbitrageurs helps IRMA by increasing the level of trust in the IRMA ecosystem. Besides, remember that it’s very risky for arbitrageurs to end up with more inflating USDC in their hands than they started with. </w:t>
+        <w:t xml:space="preserve">NO, we don't have to slowly increase Pm. Let the </w:t>
+      </w:r>
+      <w:proofErr w:type="gramStart"/>
+      <w:r>
+        <w:t>arbitrageurs</w:t>
+      </w:r>
+      <w:proofErr w:type="gramEnd"/>
+      <w:r>
+        <w:t xml:space="preserve"> make money. At least they would help increase market cap, which can only increase trust in IRMA. This would slow down the accumulation of backing and increase the time it takes for Pr to catch up with Pm, but that's fine. The important thing is that people would know for sure that the difference between Pm and Pr accrue to the benefit of the IRMA ecosystem. Having whale arbitrageurs helps IRMA by increasing the level of trust in the IRMA ecosystem. Besides, remember that it’s very risky for arbitrageurs to end up with more inflating USDC in their hands than they started with. </w:t>
       </w:r>
     </w:p>
     <w:p>
@@ -1034,7 +1545,15 @@
         <w:ind w:left="-5" w:right="13"/>
       </w:pPr>
       <w:r>
-        <w:t xml:space="preserve">The size of the RockStable position at Pm in OpenBook depends on market size. Initially, we can set it to $100m. Once this size is almost sold-out, we can revise to double that initial size ($200m), maybe at a higher Pm, depending on USD inflation and USDC price. The size of the next increase will depend on how fast the next replenishment needs to be done. Just remember that we can mint up to the maximum number that can be accommodated by the integer size in Solana, minus 9 decimal places. </w:t>
+        <w:t xml:space="preserve">The size of the RockStable position at Pm in OpenBook depends on market size. Initially, we can set it to $100m. Once this size is almost </w:t>
+      </w:r>
+      <w:proofErr w:type="gramStart"/>
+      <w:r>
+        <w:t>sold-out</w:t>
+      </w:r>
+      <w:proofErr w:type="gramEnd"/>
+      <w:r>
+        <w:t xml:space="preserve">, we can revise to double that initial size ($200m), maybe at a higher Pm, depending on USD inflation and USDC price. The size of the next increase will depend on how fast the next replenishment needs to be done. Just remember that we can mint up to the maximum number that can be accommodated by the integer size in Solana, minus 9 decimal places. </w:t>
       </w:r>
     </w:p>
     <w:p>
@@ -1050,11 +1569,43 @@
         <w:ind w:left="-5" w:right="13"/>
       </w:pPr>
       <w:r>
-        <w:t xml:space="preserve">If / when USD hyper-inflates to oblivion, IRMA (and other competitors) would be there to take its place. At this point, IRMA would have become a worldwide medium of exchange and would have established its own inflation measure. IRMA would then have become its own "fiat" currency in the sense that we understand it today. This fiat currency can continue to keep the trust of its billions of users if it keeps its value (stability). We the issuer would manage IRMA the same way the Fed is managing USD now, but </w:t>
+        <w:t xml:space="preserve">If / when USD hyper-inflates to oblivion, IRMA (and other competitors) would be there to take its place. At this point, IRMA would have become a worldwide medium of exchange and would have established its own inflation measure. IRMA would then </w:t>
+      </w:r>
+      <w:proofErr w:type="gramStart"/>
+      <w:r>
+        <w:t>have become</w:t>
+      </w:r>
+      <w:proofErr w:type="gramEnd"/>
+      <w:r>
+        <w:t xml:space="preserve"> its own "fiat" currency in the sense that we understand it today. This fiat currency can continue to keep the trust of its billions of users if it keeps its value (stability). </w:t>
+      </w:r>
+      <w:proofErr w:type="gramStart"/>
+      <w:r>
+        <w:t>We</w:t>
+      </w:r>
+      <w:proofErr w:type="gramEnd"/>
+      <w:r>
+        <w:t xml:space="preserve"> the </w:t>
+      </w:r>
+      <w:proofErr w:type="gramStart"/>
+      <w:r>
+        <w:t>issuer</w:t>
+      </w:r>
+      <w:proofErr w:type="gramEnd"/>
+      <w:r>
+        <w:t xml:space="preserve"> would manage IRMA the same way the Fed is managing USD now, but </w:t>
       </w:r>
       <w:r>
         <w:lastRenderedPageBreak/>
-        <w:t xml:space="preserve">with no other motivation than to keep it stable. Keeping IRMA stable increases the number of people who trust it, thereby increasing its market share. </w:t>
+        <w:t xml:space="preserve">with no other motivation than to keep it stable. Keeping IRMA stable </w:t>
+      </w:r>
+      <w:proofErr w:type="gramStart"/>
+      <w:r>
+        <w:t>increases</w:t>
+      </w:r>
+      <w:proofErr w:type="gramEnd"/>
+      <w:r>
+        <w:t xml:space="preserve"> the number of people who trust it, thereby increasing its market share. </w:t>
       </w:r>
     </w:p>
     <w:p>
@@ -1063,7 +1614,15 @@
         <w:ind w:left="-5" w:right="13"/>
       </w:pPr>
       <w:r>
-        <w:t xml:space="preserve">Nevertheless, the incremental jump in Pm cannot be more than 0.1% especially in the beginning, increasing by 0.1% again only after Pr catches up, until the target Pm is reached. A good arbitrageur would then buy so much IRMA at the price just before the rise, especially if this arbitrageur knows how much the USD would inflate and how fast. Many traders would also chase the rising Pm. The arbitrageurs would then sell at a time when they think the inflation would have peaked, and this action would slow down the accumulation of USDC backing. </w:t>
+        <w:t>Nevertheless, the incremental jump in Pm cannot be more than 0.1%</w:t>
+      </w:r>
+      <w:proofErr w:type="gramStart"/>
+      <w:r>
+        <w:t xml:space="preserve"> especially</w:t>
+      </w:r>
+      <w:proofErr w:type="gramEnd"/>
+      <w:r>
+        <w:t xml:space="preserve"> in the beginning, increasing by 0.1% again only after Pr catches up, until the target Pm is reached. A good arbitrageur would then buy so much IRMA at the price just before the rise, especially if this arbitrageur knows how much the USD would inflate and how fast. Many traders would also chase the rising Pm. The arbitrageurs would then sell at a time when they think the inflation would have peaked, and this action would slow down the accumulation of USDC backing. </w:t>
       </w:r>
     </w:p>
     <w:p>
@@ -1202,7 +1761,15 @@
         <w:ind w:left="-5" w:right="13"/>
       </w:pPr>
       <w:r>
-        <w:t xml:space="preserve">If the Fed does not lose control of USD inflation, then all is well and good, and IRMA would remain just like any other stablecoin. If the Fed loses control or in people's judgment would lose control, then other stablecoin issuers would come out of the woodwork adopting the same algorithm as this IRMA algorithm. </w:t>
+        <w:t xml:space="preserve">If the Fed does not lose control of USD inflation, then all is well and good, and IRMA would remain just like any other </w:t>
+      </w:r>
+      <w:proofErr w:type="gramStart"/>
+      <w:r>
+        <w:t>stablecoin</w:t>
+      </w:r>
+      <w:proofErr w:type="gramEnd"/>
+      <w:r>
+        <w:t xml:space="preserve">. If the Fed loses control or in people's judgment would lose control, then other stablecoin issuers would come out of the woodwork adopting the same algorithm as this IRMA algorithm. </w:t>
       </w:r>
     </w:p>
     <w:p>
@@ -1211,7 +1778,47 @@
       </w:pPr>
       <w:r>
         <w:lastRenderedPageBreak/>
-        <w:t xml:space="preserve">If the Fed loses control, the backing of IRMA and other similar stablecoins would not be so useful, but by then this new crop of stablecoins would have established their own network effects. Each such stablecoin would then become private fiat money, able to earn seigniorage profits, competing for market share in which the most stable coin wins. Only a few private stablecoins would win in the end. Given the size of the market, it is most unlikely that only a single stablecoin would remain; using game theory, we should be able to prove that this is not a winner-take-all kind of business.  </w:t>
+        <w:t xml:space="preserve">If the Fed loses control, the backing of IRMA and other similar </w:t>
+      </w:r>
+      <w:proofErr w:type="gramStart"/>
+      <w:r>
+        <w:t>stablecoins</w:t>
+      </w:r>
+      <w:proofErr w:type="gramEnd"/>
+      <w:r>
+        <w:t xml:space="preserve"> would not be so useful, but by then this new crop of </w:t>
+      </w:r>
+      <w:proofErr w:type="gramStart"/>
+      <w:r>
+        <w:t>stablecoins</w:t>
+      </w:r>
+      <w:proofErr w:type="gramEnd"/>
+      <w:r>
+        <w:t xml:space="preserve"> would have established their own network effects. Each such </w:t>
+      </w:r>
+      <w:proofErr w:type="gramStart"/>
+      <w:r>
+        <w:t>stablecoin</w:t>
+      </w:r>
+      <w:proofErr w:type="gramEnd"/>
+      <w:r>
+        <w:t xml:space="preserve"> would then become private fiat money, able to earn seigniorage profits, competing for market share in which the most stable coin wins. Only a few private </w:t>
+      </w:r>
+      <w:proofErr w:type="gramStart"/>
+      <w:r>
+        <w:t>stablecoins</w:t>
+      </w:r>
+      <w:proofErr w:type="gramEnd"/>
+      <w:r>
+        <w:t xml:space="preserve"> would win in the end. Given the size of the market, it is most unlikely that only a single </w:t>
+      </w:r>
+      <w:proofErr w:type="gramStart"/>
+      <w:r>
+        <w:t>stablecoin</w:t>
+      </w:r>
+      <w:proofErr w:type="gramEnd"/>
+      <w:r>
+        <w:t xml:space="preserve"> would remain; using game theory, we should be able to prove that this is not a winner-take-all kind of business.  </w:t>
       </w:r>
     </w:p>
     <w:p>
@@ -1223,7 +1830,21 @@
         <w:rPr>
           <w:b/>
         </w:rPr>
-        <w:t>What Would It be Like for Users?</w:t>
+        <w:t xml:space="preserve">What Would It </w:t>
+      </w:r>
+      <w:proofErr w:type="gramStart"/>
+      <w:r>
+        <w:rPr>
+          <w:b/>
+        </w:rPr>
+        <w:t>be</w:t>
+      </w:r>
+      <w:proofErr w:type="gramEnd"/>
+      <w:r>
+        <w:rPr>
+          <w:b/>
+        </w:rPr>
+        <w:t xml:space="preserve"> Like for Users?</w:t>
       </w:r>
       <w:r>
         <w:t xml:space="preserve"> </w:t>
@@ -1234,15 +1855,87 @@
         <w:ind w:left="-5" w:right="13"/>
       </w:pPr>
       <w:r>
-        <w:t xml:space="preserve">The experience of the end-user shouldn't be bad either. We know how facebook dominates: it’s because their currency is user data, which cannot be shared with other social media (not even with the users themselves). In the money world, exclusivity of currency is not going to be an advantage. Money needs to go from one user to another user (even a user holding a different stablecoin). If you hold stablecoin x and the grocery you want to buy goods from only accepts stablecoin y, obviously there is a problem. But even in previous chapters of the history of money in which private banks issued notes (currency), these private banks made sure that they accept other banks' notes for redemption. Any bank that rejected any </w:t>
-      </w:r>
-    </w:p>
-    <w:p>
-      <w:pPr>
-        <w:ind w:left="-5" w:right="13"/>
-      </w:pPr>
-      <w:r>
-        <w:t xml:space="preserve">other banks' note became isolated until all its users got rid of this bank's notes. In the money competition, the last thing you want is to be isolated. To increase market share, you have to accept all other banks' notes. The same thing will happen among competing stablecoin issuers. When you go to that grocery with your x coins, the grocery would have no problem accepting your x because it will simply be converted to y, and you wouldn't even have to be aware of it. </w:t>
+        <w:t xml:space="preserve">The experience of the end-user shouldn't be bad either. We know how </w:t>
+      </w:r>
+      <w:proofErr w:type="spellStart"/>
+      <w:r>
+        <w:t>facebook</w:t>
+      </w:r>
+      <w:proofErr w:type="spellEnd"/>
+      <w:r>
+        <w:t xml:space="preserve"> dominates: it’s because their currency is user data, which cannot be shared with other social media (not even with the users themselves). In the money world, exclusivity of currency is not going to be an advantage. Money needs to go from one user to another user (even a user holding a different </w:t>
+      </w:r>
+      <w:proofErr w:type="gramStart"/>
+      <w:r>
+        <w:t>stablecoin</w:t>
+      </w:r>
+      <w:proofErr w:type="gramEnd"/>
+      <w:r>
+        <w:t xml:space="preserve">). If you hold </w:t>
+      </w:r>
+      <w:proofErr w:type="gramStart"/>
+      <w:r>
+        <w:t>stablecoin</w:t>
+      </w:r>
+      <w:proofErr w:type="gramEnd"/>
+      <w:r>
+        <w:t xml:space="preserve"> x and the </w:t>
+      </w:r>
+      <w:proofErr w:type="gramStart"/>
+      <w:r>
+        <w:t>grocery</w:t>
+      </w:r>
+      <w:proofErr w:type="gramEnd"/>
+      <w:r>
+        <w:t xml:space="preserve"> you want to buy goods from only accepts </w:t>
+      </w:r>
+      <w:proofErr w:type="gramStart"/>
+      <w:r>
+        <w:t>stablecoin</w:t>
+      </w:r>
+      <w:proofErr w:type="gramEnd"/>
+      <w:r>
+        <w:t xml:space="preserve"> y, obviously there is a problem. But even in previous chapters of the history of money in which private banks issued notes (currency), these private banks made sure that they accept other banks' notes for redemption. Any bank that rejected any </w:t>
+      </w:r>
+    </w:p>
+    <w:p>
+      <w:pPr>
+        <w:ind w:left="-5" w:right="13"/>
+      </w:pPr>
+      <w:r>
+        <w:t xml:space="preserve">other banks' </w:t>
+      </w:r>
+      <w:proofErr w:type="gramStart"/>
+      <w:r>
+        <w:t>note</w:t>
+      </w:r>
+      <w:proofErr w:type="gramEnd"/>
+      <w:r>
+        <w:t xml:space="preserve"> became isolated until all its users got rid of this bank's notes. In the money competition, the last thing you want is to be isolated. To increase market share, you </w:t>
+      </w:r>
+      <w:proofErr w:type="gramStart"/>
+      <w:r>
+        <w:t>have to</w:t>
+      </w:r>
+      <w:proofErr w:type="gramEnd"/>
+      <w:r>
+        <w:t xml:space="preserve"> accept all other banks' notes. The same thing will happen among competing stablecoin </w:t>
+      </w:r>
+      <w:proofErr w:type="gramStart"/>
+      <w:r>
+        <w:t>issuers</w:t>
+      </w:r>
+      <w:proofErr w:type="gramEnd"/>
+      <w:r>
+        <w:t xml:space="preserve">. When you go to that </w:t>
+      </w:r>
+      <w:proofErr w:type="gramStart"/>
+      <w:r>
+        <w:t>grocery</w:t>
+      </w:r>
+      <w:proofErr w:type="gramEnd"/>
+      <w:r>
+        <w:t xml:space="preserve"> with your x coins, the grocery would have no problem accepting your x because it will simply be converted to y, and you wouldn't even have to be aware of it. </w:t>
       </w:r>
     </w:p>
     <w:p>
@@ -1291,8 +1984,21 @@
       <w:pPr>
         <w:ind w:left="-5" w:right="13"/>
       </w:pPr>
-      <w:r>
-        <w:t xml:space="preserve">The math gets more complicated in the case of multi-stablecoin backing, but essentially the idea is to modify the calculation of Pr such that it is not totally dependent on IRMA in circulation due to USDT and the quantity of USDT backing alone, but rather also on USDT market price relative to USDC price. At any rate, Pr is a lower limit and the market price of IRMA should stay between Pr and Pm. The auto-regulator is provided with oracle input regarding relative market exchange rates between USDC and USDT and can therefore adjust Pr accordingly. Pm can continue to depend on oracle measure of inflation, while Pr can be a function of relative prices and backing quantity. </w:t>
+      <w:proofErr w:type="gramStart"/>
+      <w:r>
+        <w:t>The math</w:t>
+      </w:r>
+      <w:proofErr w:type="gramEnd"/>
+      <w:r>
+        <w:t xml:space="preserve"> gets more complicated in the case of multi-stablecoin backing, but essentially the idea is to modify the calculation of Pr such that it is not totally dependent on IRMA in circulation due to USDT and the quantity of USDT backing alone, but rather also on USDT market price relative to USDC price. At any rate, Pr is a lower </w:t>
+      </w:r>
+      <w:proofErr w:type="gramStart"/>
+      <w:r>
+        <w:t>limit</w:t>
+      </w:r>
+      <w:proofErr w:type="gramEnd"/>
+      <w:r>
+        <w:t xml:space="preserve"> and the market price of IRMA should stay between Pr and Pm. The auto-regulator is provided with oracle input regarding relative market exchange rates between USDC and USDT and can therefore adjust Pr accordingly. Pm can continue to depend on oracle measure of inflation, while Pr can be a function of relative prices and backing quantity. </w:t>
       </w:r>
     </w:p>
     <w:p>
@@ -1310,15 +2016,39 @@
       </w:pPr>
       <w:r>
         <w:lastRenderedPageBreak/>
-        <w:t xml:space="preserve">"portfolio rebalancing". The rebalancing should happen without doing anything on our part. Arbitrageurs will take advantage of the imbalance. It's like dealing with the situation of two exchanges not having the same price for a commodity that is sold in both exchanges. Arbitrageurs would immediately sense an opportunity and take advantage of the imbalance. </w:t>
-      </w:r>
-    </w:p>
-    <w:p>
-      <w:pPr>
-        <w:ind w:left="-5" w:right="13"/>
-      </w:pPr>
-      <w:r>
-        <w:t xml:space="preserve">With USDC and USDT, the arbitrageurs won't have to deal with two exchanges: they can sense the imbalance in the same DEX OpenBook V2 market for IRMA. Arbitrageur activity would rebalance the two backing stablecoins. Let's take the example of that arbitrageur buying a million IRMA with her USDC and then redeeming IRMA for USDT. The reason she would do this is most probably because USDT price is going up with respect to USD, while USDC is not. If this price difference is not yet reflected in Pr and Pm for both stablecoins, then the arbitrageur would be making a profit by her action. From the standpoint of IRMA, the action reduces USDT backing and that's fine, because USDT value is now higher than USDC. The risk for a run either on the USDC side or USDT side does not increase by arbitrage. </w:t>
+        <w:t>"</w:t>
+      </w:r>
+      <w:proofErr w:type="gramStart"/>
+      <w:r>
+        <w:t>portfolio</w:t>
+      </w:r>
+      <w:proofErr w:type="gramEnd"/>
+      <w:r>
+        <w:t xml:space="preserve"> rebalancing". The rebalancing should happen without doing anything on our part. Arbitrageurs will take advantage of the imbalance. It's like dealing with the situation of two exchanges not having the same price for a commodity that is sold in both exchanges. Arbitrageurs would immediately sense an opportunity and take advantage of the imbalance. </w:t>
+      </w:r>
+    </w:p>
+    <w:p>
+      <w:pPr>
+        <w:ind w:left="-5" w:right="13"/>
+      </w:pPr>
+      <w:r>
+        <w:t xml:space="preserve">With USDC and USDT, the arbitrageurs won't have to deal with two exchanges: they can sense the imbalance in the same DEX OpenBook V2 market for IRMA. Arbitrageur activity would rebalance the two backing </w:t>
+      </w:r>
+      <w:proofErr w:type="gramStart"/>
+      <w:r>
+        <w:t>stablecoins</w:t>
+      </w:r>
+      <w:proofErr w:type="gramEnd"/>
+      <w:r>
+        <w:t xml:space="preserve">. Let's take the example of that arbitrageur buying a million IRMA with her USDC and then redeeming IRMA for USDT. The reason she would do this is most probably because USDT price is going up with respect to USD, while USDC is not. If this price difference is not yet reflected in Pr and Pm for both </w:t>
+      </w:r>
+      <w:proofErr w:type="gramStart"/>
+      <w:r>
+        <w:t>stablecoins</w:t>
+      </w:r>
+      <w:proofErr w:type="gramEnd"/>
+      <w:r>
+        <w:t xml:space="preserve">, then the arbitrageur would be making a profit by her action. From the standpoint of IRMA, the action reduces USDT backing and that's fine, because USDT value is now higher than USDC. The risk for a run either on the USDC side or USDT side does not increase by arbitrage. </w:t>
       </w:r>
     </w:p>
     <w:p>
@@ -1369,7 +2099,15 @@
         <w:t>to</w:t>
       </w:r>
       <w:r>
-        <w:t xml:space="preserve"> assign the IRMA burned during redemption. Here is the simple criteria: assign the burn to whichever reserve stablecoin has the furthest redemption price from its mint price.</w:t>
+        <w:t xml:space="preserve"> assign the IRMA burned during redemption. Here </w:t>
+      </w:r>
+      <w:proofErr w:type="gramStart"/>
+      <w:r>
+        <w:t>is</w:t>
+      </w:r>
+      <w:proofErr w:type="gramEnd"/>
+      <w:r>
+        <w:t xml:space="preserve"> the simple criteria: assign the burn to whichever reserve stablecoin has the furthest redemption price from its mint price.</w:t>
       </w:r>
     </w:p>
     <w:p>
@@ -1726,7 +2464,21 @@
               <w:rPr>
                 <w:bCs/>
               </w:rPr>
-              <w:t xml:space="preserve">price of a unit of IRMA I in terms of a reserve stablecoin i </w:t>
+              <w:t xml:space="preserve">price of a unit of IRMA I in terms of a reserve stablecoin </w:t>
+            </w:r>
+            <w:proofErr w:type="spellStart"/>
+            <w:r>
+              <w:rPr>
+                <w:bCs/>
+              </w:rPr>
+              <w:t>i</w:t>
+            </w:r>
+            <w:proofErr w:type="spellEnd"/>
+            <w:r>
+              <w:rPr>
+                <w:bCs/>
+              </w:rPr>
+              <w:t xml:space="preserve"> </w:t>
             </w:r>
           </w:p>
         </w:tc>
@@ -1797,8 +2549,16 @@
               <w:rPr>
                 <w:bCs/>
               </w:rPr>
-              <w:t>= total quantity of reserve for stablecoin i</w:t>
+              <w:t xml:space="preserve">= total quantity of reserve for stablecoin </w:t>
             </w:r>
+            <w:proofErr w:type="spellStart"/>
+            <w:r>
+              <w:rPr>
+                <w:bCs/>
+              </w:rPr>
+              <w:t>i</w:t>
+            </w:r>
+            <w:proofErr w:type="spellEnd"/>
           </w:p>
         </w:tc>
       </w:tr>
@@ -1868,8 +2628,16 @@
               <w:rPr>
                 <w:bCs/>
               </w:rPr>
-              <w:t>= total amount of IRMA counted as outstanding (in circulation) for reserve stablecoin i</w:t>
+              <w:t xml:space="preserve">= total amount of IRMA counted as outstanding (in circulation) for reserve stablecoin </w:t>
             </w:r>
+            <w:proofErr w:type="spellStart"/>
+            <w:r>
+              <w:rPr>
+                <w:bCs/>
+              </w:rPr>
+              <w:t>i</w:t>
+            </w:r>
+            <w:proofErr w:type="spellEnd"/>
           </w:p>
         </w:tc>
       </w:tr>
@@ -1895,7 +2663,75 @@
         <w:rPr>
           <w:bCs/>
         </w:rPr>
-        <w:t>As can be seen in the above summation equalities, it really does not matter which reserve stablecoin a burn is assigned to. What is important is that the total remaining IRMA in circulation sums up in value equal to the sum of all the values of all reserves. The quantity of IRMA-sub-i redeemable for a reserve q-sub-I may be more that what people would expect, but that quantity is always commensurate with the total value of q-sub-i. In other words, it is totally possible that a user who minted IRMA using USDC would not be able to redeem the same amount of USDC; however, there will always be enough other reserves to redeem for.</w:t>
+        <w:t xml:space="preserve">As can be seen in the above summation equalities, it really does not matter which reserve </w:t>
+      </w:r>
+      <w:proofErr w:type="gramStart"/>
+      <w:r>
+        <w:rPr>
+          <w:bCs/>
+        </w:rPr>
+        <w:t>stablecoin</w:t>
+      </w:r>
+      <w:proofErr w:type="gramEnd"/>
+      <w:r>
+        <w:rPr>
+          <w:bCs/>
+        </w:rPr>
+        <w:t xml:space="preserve"> a burn is assigned to. What is important is that the total remaining IRMA in circulation sums up in value equal to the sum of all the values of all reserves. The quantity of IRMA-sub-</w:t>
+      </w:r>
+      <w:proofErr w:type="spellStart"/>
+      <w:r>
+        <w:rPr>
+          <w:bCs/>
+        </w:rPr>
+        <w:t>i</w:t>
+      </w:r>
+      <w:proofErr w:type="spellEnd"/>
+      <w:r>
+        <w:rPr>
+          <w:bCs/>
+        </w:rPr>
+        <w:t xml:space="preserve"> </w:t>
+      </w:r>
+      <w:proofErr w:type="gramStart"/>
+      <w:r>
+        <w:rPr>
+          <w:bCs/>
+        </w:rPr>
+        <w:t>redeemable</w:t>
+      </w:r>
+      <w:proofErr w:type="gramEnd"/>
+      <w:r>
+        <w:rPr>
+          <w:bCs/>
+        </w:rPr>
+        <w:t xml:space="preserve"> for a reserve q-sub-I may be more tha</w:t>
+      </w:r>
+      <w:r>
+        <w:rPr>
+          <w:bCs/>
+        </w:rPr>
+        <w:t>n</w:t>
+      </w:r>
+      <w:r>
+        <w:rPr>
+          <w:bCs/>
+        </w:rPr>
+        <w:t xml:space="preserve"> what people would expect, but that quantity is always commensurate with the total value of q-sub-</w:t>
+      </w:r>
+      <w:proofErr w:type="spellStart"/>
+      <w:r>
+        <w:rPr>
+          <w:bCs/>
+        </w:rPr>
+        <w:t>i</w:t>
+      </w:r>
+      <w:proofErr w:type="spellEnd"/>
+      <w:r>
+        <w:rPr>
+          <w:bCs/>
+        </w:rPr>
+        <w:t>. In other words, it is totally possible that a user who minted IRMA using USDC would not be able to redeem the same amount of USDC; however, there will always be enough other reserves to redeem for.</w:t>
       </w:r>
     </w:p>
     <w:p>

</xml_diff>